<commit_message>
Added wireframes link, updated navigation on styleguide
Wireframe link to the Figma file
Navigation styling
</commit_message>
<xml_diff>
--- a/Notes.docx
+++ b/Notes.docx
@@ -66,7 +66,7 @@
     </w:p>
     <w:p>
       <w:r>
-        <w:t>Name (Links to Home) ------------------------ Work – About – Resume – Contact (dropdown: LinkedIn, Email)</w:t>
+        <w:t>Name (Links to Home) ------------------------ Work – About – Resume</w:t>
       </w:r>
     </w:p>
     <w:p>
@@ -113,33 +113,30 @@
       <w:r>
         <w:t>Grid Structure</w:t>
       </w:r>
-    </w:p>
-    <w:p>
-      <w:r>
-        <w:t>Just single column and double column layouts honestly</w:t>
-      </w:r>
-    </w:p>
-    <w:p>
-      <w:pPr>
-        <w:pStyle w:val="Heading2"/>
-      </w:pPr>
-      <w:r>
-        <w:t>Colour Swatch</w:t>
-      </w:r>
-    </w:p>
-    <w:p>
-      <w:r>
-        <w:t>Black and White</w:t>
-      </w:r>
-    </w:p>
-    <w:p>
-      <w:r>
-        <w:t xml:space="preserve">Non active links – Light </w:t>
-      </w:r>
       <w:bookmarkStart w:id="0" w:name="_GoBack"/>
       <w:bookmarkEnd w:id="0"/>
-      <w:r>
-        <w:t>Grey</w:t>
+    </w:p>
+    <w:p>
+      <w:r>
+        <w:t>Just single column and double column layouts honestly</w:t>
+      </w:r>
+    </w:p>
+    <w:p>
+      <w:pPr>
+        <w:pStyle w:val="Heading2"/>
+      </w:pPr>
+      <w:r>
+        <w:t>Colour Swatch</w:t>
+      </w:r>
+    </w:p>
+    <w:p>
+      <w:r>
+        <w:t>Black and White</w:t>
+      </w:r>
+    </w:p>
+    <w:p>
+      <w:r>
+        <w:t>Non active links – Light Grey</w:t>
       </w:r>
     </w:p>
     <w:p>

</xml_diff>

<commit_message>
Added notes from July 17
</commit_message>
<xml_diff>
--- a/Notes.docx
+++ b/Notes.docx
@@ -83,15 +83,7 @@
         </w:numPr>
       </w:pPr>
       <w:r>
-        <w:t xml:space="preserve">Responsive with </w:t>
-      </w:r>
-      <w:proofErr w:type="spellStart"/>
-      <w:r>
-        <w:t>js</w:t>
-      </w:r>
-      <w:proofErr w:type="spellEnd"/>
-      <w:r>
-        <w:t xml:space="preserve"> allowed</w:t>
+        <w:t>Responsive with js allowed</w:t>
       </w:r>
     </w:p>
     <w:p>
@@ -113,39 +105,82 @@
       <w:r>
         <w:t>Grid Structure</w:t>
       </w:r>
+    </w:p>
+    <w:p>
+      <w:r>
+        <w:t>Just single column and double column layouts honestly</w:t>
+      </w:r>
+    </w:p>
+    <w:p>
+      <w:pPr>
+        <w:pStyle w:val="Heading2"/>
+      </w:pPr>
+      <w:r>
+        <w:t>Colour Swatch</w:t>
+      </w:r>
+    </w:p>
+    <w:p>
+      <w:r>
+        <w:t>Black and White</w:t>
+      </w:r>
+    </w:p>
+    <w:p>
+      <w:r>
+        <w:t>Non active links – Light Grey</w:t>
+      </w:r>
+    </w:p>
+    <w:p>
+      <w:r>
+        <w:t xml:space="preserve">Highlight colour - </w:t>
+      </w:r>
+      <w:r>
+        <w:t>52B788</w:t>
+      </w:r>
+      <w:r>
+        <w:br/>
+      </w:r>
+    </w:p>
+    <w:p>
+      <w:pPr>
+        <w:pStyle w:val="Heading1"/>
+      </w:pPr>
+      <w:r>
+        <w:t>July 17, 2020</w:t>
+      </w:r>
+    </w:p>
+    <w:p>
+      <w:pPr>
+        <w:pStyle w:val="Heading2"/>
+      </w:pPr>
+      <w:r>
+        <w:t>Check in notes</w:t>
+      </w:r>
+    </w:p>
+    <w:p>
+      <w:pPr>
+        <w:pStyle w:val="ListParagraph"/>
+        <w:numPr>
+          <w:ilvl w:val="0"/>
+          <w:numId w:val="2"/>
+        </w:numPr>
+      </w:pPr>
+      <w:r>
+        <w:t>For what I am trying to achieve, use a div overlay over the whole page and then play around with the visibility</w:t>
+      </w:r>
+    </w:p>
+    <w:p>
+      <w:pPr>
+        <w:pStyle w:val="ListParagraph"/>
+        <w:numPr>
+          <w:ilvl w:val="0"/>
+          <w:numId w:val="2"/>
+        </w:numPr>
+      </w:pPr>
+      <w:r>
+        <w:t>Email Paul to inform him that I will be working off of a pre-existing portfolio</w:t>
+      </w:r>
       <w:bookmarkStart w:id="0" w:name="_GoBack"/>
       <w:bookmarkEnd w:id="0"/>
-    </w:p>
-    <w:p>
-      <w:r>
-        <w:t>Just single column and double column layouts honestly</w:t>
-      </w:r>
-    </w:p>
-    <w:p>
-      <w:pPr>
-        <w:pStyle w:val="Heading2"/>
-      </w:pPr>
-      <w:r>
-        <w:t>Colour Swatch</w:t>
-      </w:r>
-    </w:p>
-    <w:p>
-      <w:r>
-        <w:t>Black and White</w:t>
-      </w:r>
-    </w:p>
-    <w:p>
-      <w:r>
-        <w:t>Non active links – Light Grey</w:t>
-      </w:r>
-    </w:p>
-    <w:p>
-      <w:r>
-        <w:t xml:space="preserve">Highlight colour - </w:t>
-      </w:r>
-      <w:r>
-        <w:t>52B788</w:t>
-      </w:r>
     </w:p>
     <w:sectPr>
       <w:pgSz w:w="12240" w:h="15840"/>
@@ -272,8 +307,124 @@
       </w:rPr>
     </w:lvl>
   </w:abstractNum>
+  <w:abstractNum w:abstractNumId="1" w15:restartNumberingAfterBreak="0">
+    <w:nsid w:val="5F6C062B"/>
+    <w:multiLevelType w:val="hybridMultilevel"/>
+    <w:tmpl w:val="96666A82"/>
+    <w:lvl w:ilvl="0" w:tplc="10090001">
+      <w:start w:val="1"/>
+      <w:numFmt w:val="bullet"/>
+      <w:lvlText w:val=""/>
+      <w:lvlJc w:val="left"/>
+      <w:pPr>
+        <w:ind w:left="720" w:hanging="360"/>
+      </w:pPr>
+      <w:rPr>
+        <w:rFonts w:ascii="Symbol" w:hAnsi="Symbol" w:hint="default"/>
+      </w:rPr>
+    </w:lvl>
+    <w:lvl w:ilvl="1" w:tplc="10090003" w:tentative="1">
+      <w:start w:val="1"/>
+      <w:numFmt w:val="bullet"/>
+      <w:lvlText w:val="o"/>
+      <w:lvlJc w:val="left"/>
+      <w:pPr>
+        <w:ind w:left="1440" w:hanging="360"/>
+      </w:pPr>
+      <w:rPr>
+        <w:rFonts w:ascii="Courier New" w:hAnsi="Courier New" w:cs="Courier New" w:hint="default"/>
+      </w:rPr>
+    </w:lvl>
+    <w:lvl w:ilvl="2" w:tplc="10090005" w:tentative="1">
+      <w:start w:val="1"/>
+      <w:numFmt w:val="bullet"/>
+      <w:lvlText w:val=""/>
+      <w:lvlJc w:val="left"/>
+      <w:pPr>
+        <w:ind w:left="2160" w:hanging="360"/>
+      </w:pPr>
+      <w:rPr>
+        <w:rFonts w:ascii="Wingdings" w:hAnsi="Wingdings" w:hint="default"/>
+      </w:rPr>
+    </w:lvl>
+    <w:lvl w:ilvl="3" w:tplc="10090001" w:tentative="1">
+      <w:start w:val="1"/>
+      <w:numFmt w:val="bullet"/>
+      <w:lvlText w:val=""/>
+      <w:lvlJc w:val="left"/>
+      <w:pPr>
+        <w:ind w:left="2880" w:hanging="360"/>
+      </w:pPr>
+      <w:rPr>
+        <w:rFonts w:ascii="Symbol" w:hAnsi="Symbol" w:hint="default"/>
+      </w:rPr>
+    </w:lvl>
+    <w:lvl w:ilvl="4" w:tplc="10090003" w:tentative="1">
+      <w:start w:val="1"/>
+      <w:numFmt w:val="bullet"/>
+      <w:lvlText w:val="o"/>
+      <w:lvlJc w:val="left"/>
+      <w:pPr>
+        <w:ind w:left="3600" w:hanging="360"/>
+      </w:pPr>
+      <w:rPr>
+        <w:rFonts w:ascii="Courier New" w:hAnsi="Courier New" w:cs="Courier New" w:hint="default"/>
+      </w:rPr>
+    </w:lvl>
+    <w:lvl w:ilvl="5" w:tplc="10090005" w:tentative="1">
+      <w:start w:val="1"/>
+      <w:numFmt w:val="bullet"/>
+      <w:lvlText w:val=""/>
+      <w:lvlJc w:val="left"/>
+      <w:pPr>
+        <w:ind w:left="4320" w:hanging="360"/>
+      </w:pPr>
+      <w:rPr>
+        <w:rFonts w:ascii="Wingdings" w:hAnsi="Wingdings" w:hint="default"/>
+      </w:rPr>
+    </w:lvl>
+    <w:lvl w:ilvl="6" w:tplc="10090001" w:tentative="1">
+      <w:start w:val="1"/>
+      <w:numFmt w:val="bullet"/>
+      <w:lvlText w:val=""/>
+      <w:lvlJc w:val="left"/>
+      <w:pPr>
+        <w:ind w:left="5040" w:hanging="360"/>
+      </w:pPr>
+      <w:rPr>
+        <w:rFonts w:ascii="Symbol" w:hAnsi="Symbol" w:hint="default"/>
+      </w:rPr>
+    </w:lvl>
+    <w:lvl w:ilvl="7" w:tplc="10090003" w:tentative="1">
+      <w:start w:val="1"/>
+      <w:numFmt w:val="bullet"/>
+      <w:lvlText w:val="o"/>
+      <w:lvlJc w:val="left"/>
+      <w:pPr>
+        <w:ind w:left="5760" w:hanging="360"/>
+      </w:pPr>
+      <w:rPr>
+        <w:rFonts w:ascii="Courier New" w:hAnsi="Courier New" w:cs="Courier New" w:hint="default"/>
+      </w:rPr>
+    </w:lvl>
+    <w:lvl w:ilvl="8" w:tplc="10090005" w:tentative="1">
+      <w:start w:val="1"/>
+      <w:numFmt w:val="bullet"/>
+      <w:lvlText w:val=""/>
+      <w:lvlJc w:val="left"/>
+      <w:pPr>
+        <w:ind w:left="6480" w:hanging="360"/>
+      </w:pPr>
+      <w:rPr>
+        <w:rFonts w:ascii="Wingdings" w:hAnsi="Wingdings" w:hint="default"/>
+      </w:rPr>
+    </w:lvl>
+  </w:abstractNum>
   <w:num w:numId="1">
     <w:abstractNumId w:val="0"/>
+  </w:num>
+  <w:num w:numId="2">
+    <w:abstractNumId w:val="1"/>
   </w:num>
 </w:numbering>
 </file>

</xml_diff>